<commit_message>
Updated the Documentation folder
</commit_message>
<xml_diff>
--- a/Documentation/Project_Documentation.docx
+++ b/Documentation/Project_Documentation.docx
@@ -224,79 +224,167 @@
           <w:sz w:val="44"/>
           <w:szCs w:val="44"/>
         </w:rPr>
-        <w:t>Priyanka Bodapati</w:t>
-      </w:r>
-    </w:p>
-    <w:p>
-      <w:pPr>
-        <w:jc w:val="center"/>
+        <w:t xml:space="preserve">Priyanka </w:t>
+      </w:r>
+      <w:proofErr w:type="spellStart"/>
+      <w:r>
         <w:rPr>
           <w:color w:val="000000"/>
           <w:sz w:val="44"/>
           <w:szCs w:val="44"/>
         </w:rPr>
-      </w:pPr>
-      <w:r>
+        <w:t>Bodapati</w:t>
+      </w:r>
+      <w:proofErr w:type="spellEnd"/>
+    </w:p>
+    <w:p>
+      <w:pPr>
+        <w:jc w:val="center"/>
         <w:rPr>
           <w:color w:val="000000"/>
           <w:sz w:val="44"/>
           <w:szCs w:val="44"/>
         </w:rPr>
-        <w:t>Deepthi Tejaswani Chokka</w:t>
-      </w:r>
-    </w:p>
-    <w:p>
-      <w:pPr>
-        <w:jc w:val="center"/>
+      </w:pPr>
+      <w:proofErr w:type="spellStart"/>
+      <w:r>
         <w:rPr>
           <w:color w:val="000000"/>
           <w:sz w:val="44"/>
           <w:szCs w:val="44"/>
         </w:rPr>
-      </w:pPr>
+        <w:t>Deepthi</w:t>
+      </w:r>
+      <w:proofErr w:type="spellEnd"/>
       <w:r>
         <w:rPr>
           <w:color w:val="000000"/>
           <w:sz w:val="44"/>
           <w:szCs w:val="44"/>
         </w:rPr>
-        <w:t>Nikitha Kethireddy</w:t>
-      </w:r>
-    </w:p>
-    <w:p>
-      <w:pPr>
-        <w:jc w:val="center"/>
+        <w:t xml:space="preserve"> </w:t>
+      </w:r>
+      <w:proofErr w:type="spellStart"/>
+      <w:r>
         <w:rPr>
           <w:color w:val="000000"/>
           <w:sz w:val="44"/>
           <w:szCs w:val="44"/>
         </w:rPr>
-      </w:pPr>
+        <w:t>Tejaswani</w:t>
+      </w:r>
+      <w:proofErr w:type="spellEnd"/>
       <w:r>
         <w:rPr>
           <w:color w:val="000000"/>
           <w:sz w:val="44"/>
           <w:szCs w:val="44"/>
         </w:rPr>
-        <w:t>Suma Soma</w:t>
-      </w:r>
-    </w:p>
-    <w:p>
-      <w:pPr>
-        <w:jc w:val="center"/>
-        <w:rPr>
-          <w:sz w:val="44"/>
-          <w:szCs w:val="44"/>
-        </w:rPr>
-      </w:pPr>
+        <w:t xml:space="preserve"> </w:t>
+      </w:r>
+      <w:proofErr w:type="spellStart"/>
       <w:r>
         <w:rPr>
           <w:color w:val="000000"/>
           <w:sz w:val="44"/>
           <w:szCs w:val="44"/>
         </w:rPr>
-        <w:t>Sushma Yedugani</w:t>
-      </w:r>
+        <w:t>Chokka</w:t>
+      </w:r>
+      <w:proofErr w:type="spellEnd"/>
+    </w:p>
+    <w:p>
+      <w:pPr>
+        <w:jc w:val="center"/>
+        <w:rPr>
+          <w:color w:val="000000"/>
+          <w:sz w:val="44"/>
+          <w:szCs w:val="44"/>
+        </w:rPr>
+      </w:pPr>
+      <w:proofErr w:type="spellStart"/>
+      <w:r>
+        <w:rPr>
+          <w:color w:val="000000"/>
+          <w:sz w:val="44"/>
+          <w:szCs w:val="44"/>
+        </w:rPr>
+        <w:t>Nikitha</w:t>
+      </w:r>
+      <w:proofErr w:type="spellEnd"/>
+      <w:r>
+        <w:rPr>
+          <w:color w:val="000000"/>
+          <w:sz w:val="44"/>
+          <w:szCs w:val="44"/>
+        </w:rPr>
+        <w:t xml:space="preserve"> </w:t>
+      </w:r>
+      <w:proofErr w:type="spellStart"/>
+      <w:r>
+        <w:rPr>
+          <w:color w:val="000000"/>
+          <w:sz w:val="44"/>
+          <w:szCs w:val="44"/>
+        </w:rPr>
+        <w:t>Kethireddy</w:t>
+      </w:r>
+      <w:proofErr w:type="spellEnd"/>
+    </w:p>
+    <w:p>
+      <w:pPr>
+        <w:jc w:val="center"/>
+        <w:rPr>
+          <w:color w:val="000000"/>
+          <w:sz w:val="44"/>
+          <w:szCs w:val="44"/>
+        </w:rPr>
+      </w:pPr>
+      <w:r>
+        <w:rPr>
+          <w:color w:val="000000"/>
+          <w:sz w:val="44"/>
+          <w:szCs w:val="44"/>
+        </w:rPr>
+        <w:t>Suma Soma</w:t>
+      </w:r>
+    </w:p>
+    <w:p>
+      <w:pPr>
+        <w:jc w:val="center"/>
+        <w:rPr>
+          <w:sz w:val="44"/>
+          <w:szCs w:val="44"/>
+        </w:rPr>
+      </w:pPr>
+      <w:proofErr w:type="spellStart"/>
+      <w:r>
+        <w:rPr>
+          <w:color w:val="000000"/>
+          <w:sz w:val="44"/>
+          <w:szCs w:val="44"/>
+        </w:rPr>
+        <w:t>Sushma</w:t>
+      </w:r>
+      <w:proofErr w:type="spellEnd"/>
+      <w:r>
+        <w:rPr>
+          <w:color w:val="000000"/>
+          <w:sz w:val="44"/>
+          <w:szCs w:val="44"/>
+        </w:rPr>
+        <w:t xml:space="preserve"> </w:t>
+      </w:r>
+      <w:proofErr w:type="spellStart"/>
+      <w:r>
+        <w:rPr>
+          <w:color w:val="000000"/>
+          <w:sz w:val="44"/>
+          <w:szCs w:val="44"/>
+        </w:rPr>
+        <w:t>Yedugani</w:t>
+      </w:r>
+      <w:proofErr w:type="spellEnd"/>
     </w:p>
     <w:p>
       <w:pPr>
@@ -3159,12 +3247,8 @@
           <w:rFonts w:ascii="Times New Roman" w:eastAsia="Times New Roman" w:hAnsi="Times New Roman"/>
         </w:rPr>
         <w:sectPr>
-          <w:headerReference w:type="even" r:id="rId7"/>
-          <w:headerReference w:type="default" r:id="rId8"/>
-          <w:footerReference w:type="even" r:id="rId9"/>
-          <w:footerReference w:type="default" r:id="rId10"/>
-          <w:headerReference w:type="first" r:id="rId11"/>
-          <w:footerReference w:type="first" r:id="rId12"/>
+          <w:headerReference w:type="default" r:id="rId7"/>
+          <w:footerReference w:type="default" r:id="rId8"/>
           <w:pgSz w:w="12240" w:h="15840"/>
           <w:pgMar w:top="1440" w:right="1440" w:bottom="1440" w:left="1440" w:header="720" w:footer="720" w:gutter="0"/>
           <w:pgNumType w:fmt="lowerRoman" w:start="1"/>
@@ -3623,7 +3707,7 @@
       <w:r>
         <w:t xml:space="preserve">1. </w:t>
       </w:r>
-      <w:hyperlink r:id="rId13" w:history="1">
+      <w:hyperlink r:id="rId9" w:history="1">
         <w:r>
           <w:rPr>
             <w:rStyle w:val="Hyperlink"/>
@@ -3641,7 +3725,7 @@
       <w:r>
         <w:t xml:space="preserve">2. </w:t>
       </w:r>
-      <w:hyperlink r:id="rId14" w:history="1">
+      <w:hyperlink r:id="rId10" w:history="1">
         <w:r>
           <w:rPr>
             <w:rStyle w:val="Hyperlink"/>
@@ -3662,7 +3746,7 @@
       <w:r>
         <w:t xml:space="preserve">3. </w:t>
       </w:r>
-      <w:hyperlink r:id="rId15" w:history="1">
+      <w:hyperlink r:id="rId11" w:history="1">
         <w:r>
           <w:rPr>
             <w:rStyle w:val="Hyperlink"/>
@@ -3683,7 +3767,7 @@
       <w:r>
         <w:t xml:space="preserve"> </w:t>
       </w:r>
-      <w:hyperlink r:id="rId16" w:history="1">
+      <w:hyperlink r:id="rId12" w:history="1">
         <w:r>
           <w:rPr>
             <w:rStyle w:val="Hyperlink"/>
@@ -3707,7 +3791,7 @@
       <w:r>
         <w:t xml:space="preserve"> </w:t>
       </w:r>
-      <w:hyperlink r:id="rId17" w:history="1">
+      <w:hyperlink r:id="rId13" w:history="1">
         <w:r>
           <w:rPr>
             <w:rStyle w:val="Hyperlink"/>
@@ -3735,6 +3819,1002 @@
           <w:color w:val="222222"/>
         </w:rPr>
       </w:pPr>
+    </w:p>
+    <w:p>
+      <w:pPr>
+        <w:pStyle w:val="Title"/>
+        <w:rPr>
+          <w:rStyle w:val="Strong"/>
+        </w:rPr>
+      </w:pPr>
+    </w:p>
+    <w:p>
+      <w:pPr>
+        <w:pStyle w:val="Title"/>
+        <w:rPr>
+          <w:rStyle w:val="Strong"/>
+        </w:rPr>
+      </w:pPr>
+    </w:p>
+    <w:p>
+      <w:pPr>
+        <w:pStyle w:val="Title"/>
+        <w:rPr>
+          <w:rStyle w:val="Strong"/>
+        </w:rPr>
+      </w:pPr>
+    </w:p>
+    <w:p>
+      <w:pPr>
+        <w:pStyle w:val="Title"/>
+        <w:rPr>
+          <w:rStyle w:val="Strong"/>
+        </w:rPr>
+      </w:pPr>
+    </w:p>
+    <w:p>
+      <w:pPr>
+        <w:pStyle w:val="Title"/>
+        <w:rPr>
+          <w:rStyle w:val="Strong"/>
+        </w:rPr>
+      </w:pPr>
+    </w:p>
+    <w:p>
+      <w:pPr>
+        <w:pStyle w:val="Title"/>
+        <w:rPr>
+          <w:rStyle w:val="Strong"/>
+        </w:rPr>
+      </w:pPr>
+    </w:p>
+    <w:p>
+      <w:pPr>
+        <w:pStyle w:val="Title"/>
+        <w:numPr>
+          <w:ilvl w:val="0"/>
+          <w:numId w:val="5"/>
+        </w:numPr>
+        <w:rPr>
+          <w:rFonts w:eastAsia="Times New Roman"/>
+        </w:rPr>
+      </w:pPr>
+      <w:r>
+        <w:lastRenderedPageBreak/>
+        <w:t>General Description</w:t>
+      </w:r>
+    </w:p>
+    <w:p>
+      <w:pPr>
+        <w:pStyle w:val="Title"/>
+      </w:pPr>
+    </w:p>
+    <w:p>
+      <w:pPr>
+        <w:pStyle w:val="Title"/>
+        <w:jc w:val="left"/>
+        <w:rPr>
+          <w:rFonts w:ascii="Times New Roman" w:hAnsi="Times New Roman"/>
+        </w:rPr>
+      </w:pPr>
+      <w:r>
+        <w:rPr>
+          <w:rFonts w:ascii="Times New Roman" w:hAnsi="Times New Roman"/>
+        </w:rPr>
+        <w:tab/>
+        <w:t>2.1.   Product Perspective</w:t>
+      </w:r>
+    </w:p>
+    <w:p>
+      <w:pPr>
+        <w:pStyle w:val="Heading2"/>
+        <w:rPr>
+          <w:rFonts w:ascii="Times New Roman" w:hAnsi="Times New Roman" w:cs="Times New Roman"/>
+          <w:color w:val="0D0D0D" w:themeColor="text1" w:themeTint="F2"/>
+          <w:sz w:val="24"/>
+          <w:szCs w:val="24"/>
+        </w:rPr>
+      </w:pPr>
+      <w:r>
+        <w:rPr>
+          <w:rFonts w:ascii="Times New Roman" w:hAnsi="Times New Roman" w:cs="Times New Roman"/>
+          <w:color w:val="0D0D0D" w:themeColor="text1" w:themeTint="F2"/>
+          <w:sz w:val="24"/>
+          <w:szCs w:val="24"/>
+        </w:rPr>
+        <w:t xml:space="preserve">Any member can register and view available products. </w:t>
+      </w:r>
+    </w:p>
+    <w:p>
+      <w:pPr>
+        <w:pStyle w:val="Heading2"/>
+        <w:rPr>
+          <w:rFonts w:ascii="Times New Roman" w:hAnsi="Times New Roman" w:cs="Times New Roman"/>
+          <w:color w:val="0D0D0D" w:themeColor="text1" w:themeTint="F2"/>
+          <w:sz w:val="24"/>
+          <w:szCs w:val="24"/>
+        </w:rPr>
+      </w:pPr>
+      <w:r>
+        <w:rPr>
+          <w:rFonts w:ascii="Times New Roman" w:hAnsi="Times New Roman" w:cs="Times New Roman"/>
+          <w:color w:val="0D0D0D" w:themeColor="text1" w:themeTint="F2"/>
+          <w:sz w:val="24"/>
+          <w:szCs w:val="24"/>
+        </w:rPr>
+        <w:t xml:space="preserve"> Only registered member can purchase multiple products regardless of quantity. </w:t>
+      </w:r>
+    </w:p>
+    <w:p>
+      <w:pPr>
+        <w:pStyle w:val="Heading2"/>
+        <w:rPr>
+          <w:rFonts w:ascii="Times New Roman" w:hAnsi="Times New Roman" w:cs="Times New Roman"/>
+          <w:color w:val="0D0D0D" w:themeColor="text1" w:themeTint="F2"/>
+          <w:sz w:val="24"/>
+          <w:szCs w:val="24"/>
+        </w:rPr>
+      </w:pPr>
+      <w:r>
+        <w:rPr>
+          <w:rFonts w:ascii="Times New Roman" w:hAnsi="Times New Roman" w:cs="Times New Roman"/>
+          <w:color w:val="0D0D0D" w:themeColor="text1" w:themeTint="F2"/>
+          <w:sz w:val="24"/>
+          <w:szCs w:val="24"/>
+        </w:rPr>
+        <w:t xml:space="preserve"> Contact us page is available to contact Admin for queries. </w:t>
+      </w:r>
+    </w:p>
+    <w:p>
+      <w:pPr>
+        <w:pStyle w:val="Heading2"/>
+        <w:rPr>
+          <w:rFonts w:ascii="Times New Roman" w:hAnsi="Times New Roman" w:cs="Times New Roman"/>
+          <w:color w:val="0D0D0D" w:themeColor="text1" w:themeTint="F2"/>
+          <w:sz w:val="24"/>
+          <w:szCs w:val="24"/>
+        </w:rPr>
+      </w:pPr>
+      <w:r>
+        <w:rPr>
+          <w:rFonts w:ascii="Times New Roman" w:hAnsi="Times New Roman" w:cs="Times New Roman"/>
+          <w:color w:val="0D0D0D" w:themeColor="text1" w:themeTint="F2"/>
+          <w:sz w:val="24"/>
+          <w:szCs w:val="24"/>
+        </w:rPr>
+        <w:t xml:space="preserve">There are three roles available: Visitor, User and Admin. </w:t>
+      </w:r>
+    </w:p>
+    <w:p>
+      <w:pPr>
+        <w:pStyle w:val="Heading2"/>
+        <w:rPr>
+          <w:rFonts w:ascii="Times New Roman" w:hAnsi="Times New Roman" w:cs="Times New Roman"/>
+          <w:color w:val="0D0D0D" w:themeColor="text1" w:themeTint="F2"/>
+          <w:sz w:val="24"/>
+          <w:szCs w:val="24"/>
+        </w:rPr>
+      </w:pPr>
+      <w:r>
+        <w:rPr>
+          <w:rFonts w:ascii="Times New Roman" w:hAnsi="Times New Roman" w:cs="Times New Roman"/>
+          <w:color w:val="0D0D0D" w:themeColor="text1" w:themeTint="F2"/>
+          <w:sz w:val="24"/>
+          <w:szCs w:val="24"/>
+        </w:rPr>
+        <w:tab/>
+      </w:r>
+      <w:r>
+        <w:rPr>
+          <w:rFonts w:ascii="Times New Roman" w:hAnsi="Times New Roman" w:cs="Times New Roman"/>
+          <w:color w:val="0D0D0D" w:themeColor="text1" w:themeTint="F2"/>
+          <w:sz w:val="24"/>
+          <w:szCs w:val="24"/>
+        </w:rPr>
+        <w:tab/>
+      </w:r>
+      <w:r>
+        <w:rPr>
+          <w:rFonts w:ascii="Times New Roman" w:hAnsi="Times New Roman" w:cs="Times New Roman"/>
+          <w:color w:val="0D0D0D" w:themeColor="text1" w:themeTint="F2"/>
+          <w:sz w:val="24"/>
+          <w:szCs w:val="24"/>
+        </w:rPr>
+        <w:tab/>
+        <w:t>• Visitor can view available products but not be able purchase the products.</w:t>
+      </w:r>
+    </w:p>
+    <w:p>
+      <w:pPr>
+        <w:pStyle w:val="Heading2"/>
+        <w:rPr>
+          <w:rFonts w:ascii="Times New Roman" w:hAnsi="Times New Roman" w:cs="Times New Roman"/>
+          <w:color w:val="0D0D0D" w:themeColor="text1" w:themeTint="F2"/>
+          <w:sz w:val="24"/>
+          <w:szCs w:val="24"/>
+        </w:rPr>
+      </w:pPr>
+      <w:r>
+        <w:rPr>
+          <w:rFonts w:ascii="Times New Roman" w:hAnsi="Times New Roman" w:cs="Times New Roman"/>
+          <w:color w:val="0D0D0D" w:themeColor="text1" w:themeTint="F2"/>
+          <w:sz w:val="24"/>
+          <w:szCs w:val="24"/>
+        </w:rPr>
+        <w:t xml:space="preserve"> </w:t>
+      </w:r>
+      <w:r>
+        <w:rPr>
+          <w:rFonts w:ascii="Times New Roman" w:hAnsi="Times New Roman" w:cs="Times New Roman"/>
+          <w:color w:val="0D0D0D" w:themeColor="text1" w:themeTint="F2"/>
+          <w:sz w:val="24"/>
+          <w:szCs w:val="24"/>
+        </w:rPr>
+        <w:tab/>
+      </w:r>
+      <w:r>
+        <w:rPr>
+          <w:rFonts w:ascii="Times New Roman" w:hAnsi="Times New Roman" w:cs="Times New Roman"/>
+          <w:color w:val="0D0D0D" w:themeColor="text1" w:themeTint="F2"/>
+          <w:sz w:val="24"/>
+          <w:szCs w:val="24"/>
+        </w:rPr>
+        <w:tab/>
+      </w:r>
+      <w:r>
+        <w:rPr>
+          <w:rFonts w:ascii="Times New Roman" w:hAnsi="Times New Roman" w:cs="Times New Roman"/>
+          <w:color w:val="0D0D0D" w:themeColor="text1" w:themeTint="F2"/>
+          <w:sz w:val="24"/>
+          <w:szCs w:val="24"/>
+        </w:rPr>
+        <w:tab/>
+        <w:t>• User can view and purchase products only after his successful login.</w:t>
+      </w:r>
+    </w:p>
+    <w:p>
+      <w:pPr>
+        <w:pStyle w:val="Heading2"/>
+        <w:rPr>
+          <w:rFonts w:ascii="Times New Roman" w:hAnsi="Times New Roman" w:cs="Times New Roman"/>
+          <w:color w:val="0D0D0D" w:themeColor="text1" w:themeTint="F2"/>
+          <w:sz w:val="24"/>
+          <w:szCs w:val="24"/>
+        </w:rPr>
+      </w:pPr>
+      <w:r>
+        <w:rPr>
+          <w:rFonts w:ascii="Times New Roman" w:hAnsi="Times New Roman" w:cs="Times New Roman"/>
+          <w:color w:val="0D0D0D" w:themeColor="text1" w:themeTint="F2"/>
+          <w:sz w:val="24"/>
+          <w:szCs w:val="24"/>
+        </w:rPr>
+        <w:tab/>
+      </w:r>
+      <w:r>
+        <w:rPr>
+          <w:rFonts w:ascii="Times New Roman" w:hAnsi="Times New Roman" w:cs="Times New Roman"/>
+          <w:color w:val="0D0D0D" w:themeColor="text1" w:themeTint="F2"/>
+          <w:sz w:val="24"/>
+          <w:szCs w:val="24"/>
+        </w:rPr>
+        <w:tab/>
+      </w:r>
+      <w:r>
+        <w:rPr>
+          <w:rFonts w:ascii="Times New Roman" w:hAnsi="Times New Roman" w:cs="Times New Roman"/>
+          <w:color w:val="0D0D0D" w:themeColor="text1" w:themeTint="F2"/>
+          <w:sz w:val="24"/>
+          <w:szCs w:val="24"/>
+        </w:rPr>
+        <w:tab/>
+        <w:t xml:space="preserve">• An Admin has some extra privilege including all privilege of visitor and user. </w:t>
+      </w:r>
+    </w:p>
+    <w:p>
+      <w:pPr>
+        <w:pStyle w:val="Heading2"/>
+        <w:rPr>
+          <w:rFonts w:ascii="Times New Roman" w:hAnsi="Times New Roman" w:cs="Times New Roman"/>
+          <w:color w:val="0D0D0D" w:themeColor="text1" w:themeTint="F2"/>
+          <w:sz w:val="24"/>
+          <w:szCs w:val="24"/>
+        </w:rPr>
+      </w:pPr>
+      <w:r>
+        <w:rPr>
+          <w:rFonts w:ascii="Times New Roman" w:hAnsi="Times New Roman" w:cs="Times New Roman"/>
+          <w:color w:val="0D0D0D" w:themeColor="text1" w:themeTint="F2"/>
+          <w:sz w:val="24"/>
+          <w:szCs w:val="24"/>
+        </w:rPr>
+        <w:t xml:space="preserve"> Admin can add products, edit product information and add/remove product. </w:t>
+      </w:r>
+    </w:p>
+    <w:p>
+      <w:pPr>
+        <w:pStyle w:val="Heading2"/>
+        <w:rPr>
+          <w:rFonts w:ascii="Times New Roman" w:hAnsi="Times New Roman" w:cs="Times New Roman"/>
+          <w:color w:val="0D0D0D" w:themeColor="text1" w:themeTint="F2"/>
+          <w:sz w:val="24"/>
+          <w:szCs w:val="24"/>
+        </w:rPr>
+      </w:pPr>
+      <w:r>
+        <w:rPr>
+          <w:rFonts w:ascii="Times New Roman" w:hAnsi="Times New Roman" w:cs="Times New Roman"/>
+          <w:color w:val="0D0D0D" w:themeColor="text1" w:themeTint="F2"/>
+          <w:sz w:val="24"/>
+          <w:szCs w:val="24"/>
+        </w:rPr>
+        <w:t xml:space="preserve"> Admin can ship order to user based on order placed by sending confirmation mail.</w:t>
+      </w:r>
+    </w:p>
+    <w:p/>
+    <w:p>
+      <w:pPr>
+        <w:pStyle w:val="Title"/>
+        <w:numPr>
+          <w:ilvl w:val="1"/>
+          <w:numId w:val="5"/>
+        </w:numPr>
+        <w:jc w:val="left"/>
+      </w:pPr>
+      <w:r>
+        <w:t>Product Functions</w:t>
+      </w:r>
+    </w:p>
+    <w:p>
+      <w:pPr>
+        <w:pStyle w:val="Title"/>
+        <w:rPr>
+          <w:rStyle w:val="Strong"/>
+        </w:rPr>
+      </w:pPr>
+    </w:p>
+    <w:p>
+      <w:pPr>
+        <w:rPr>
+          <w:rStyle w:val="Strong"/>
+          <w:b w:val="0"/>
+        </w:rPr>
+      </w:pPr>
+      <w:r>
+        <w:rPr>
+          <w:rStyle w:val="Strong"/>
+          <w:b w:val="0"/>
+        </w:rPr>
+        <w:t xml:space="preserve">The </w:t>
+      </w:r>
+      <w:r>
+        <w:rPr>
+          <w:rStyle w:val="Strong"/>
+          <w:b w:val="0"/>
+        </w:rPr>
+        <w:t xml:space="preserve">android application </w:t>
+      </w:r>
+      <w:r>
+        <w:rPr>
+          <w:rStyle w:val="Strong"/>
+          <w:b w:val="0"/>
+        </w:rPr>
+        <w:t>functions in two different ways base</w:t>
+      </w:r>
+      <w:r>
+        <w:rPr>
+          <w:rStyle w:val="Strong"/>
+          <w:b w:val="0"/>
+        </w:rPr>
+        <w:t xml:space="preserve">d on the person logged in. If admin </w:t>
+      </w:r>
+      <w:r>
+        <w:rPr>
+          <w:rStyle w:val="Strong"/>
+          <w:b w:val="0"/>
+        </w:rPr>
+        <w:t>provider is logged in, their functionalit</w:t>
+      </w:r>
+      <w:r>
+        <w:rPr>
+          <w:rStyle w:val="Strong"/>
+          <w:b w:val="0"/>
+        </w:rPr>
+        <w:t xml:space="preserve">ies will be enabled like adding, editing, deleting the products and tracking the orders placed by customers, </w:t>
+      </w:r>
+      <w:r>
+        <w:rPr>
+          <w:rStyle w:val="Strong"/>
+          <w:b w:val="0"/>
+        </w:rPr>
+        <w:t xml:space="preserve">view order history, </w:t>
+      </w:r>
+      <w:r>
+        <w:rPr>
+          <w:rStyle w:val="Strong"/>
+          <w:b w:val="0"/>
+        </w:rPr>
+        <w:t>view complaints (if any).</w:t>
+      </w:r>
+      <w:r>
+        <w:rPr>
+          <w:rStyle w:val="Strong"/>
+          <w:b w:val="0"/>
+        </w:rPr>
+        <w:t xml:space="preserve"> And if the </w:t>
+      </w:r>
+      <w:r>
+        <w:rPr>
+          <w:rStyle w:val="Strong"/>
+          <w:b w:val="0"/>
+        </w:rPr>
+        <w:t>customer logged in</w:t>
+      </w:r>
+      <w:r>
+        <w:rPr>
+          <w:rStyle w:val="Strong"/>
+          <w:b w:val="0"/>
+        </w:rPr>
+        <w:t>, their functionalities</w:t>
+      </w:r>
+      <w:r>
+        <w:rPr>
+          <w:rStyle w:val="Strong"/>
+          <w:b w:val="0"/>
+        </w:rPr>
+        <w:t xml:space="preserve"> are</w:t>
+      </w:r>
+      <w:r>
+        <w:rPr>
+          <w:rStyle w:val="Strong"/>
+          <w:b w:val="0"/>
+        </w:rPr>
+        <w:t xml:space="preserve"> like finding </w:t>
+      </w:r>
+      <w:r>
+        <w:rPr>
+          <w:rStyle w:val="Strong"/>
+          <w:b w:val="0"/>
+        </w:rPr>
+        <w:t>products</w:t>
+      </w:r>
+      <w:r>
+        <w:rPr>
+          <w:rStyle w:val="Strong"/>
+          <w:b w:val="0"/>
+        </w:rPr>
+        <w:t xml:space="preserve"> and searching for</w:t>
+      </w:r>
+      <w:r>
+        <w:rPr>
+          <w:rStyle w:val="Strong"/>
+          <w:b w:val="0"/>
+        </w:rPr>
+        <w:t xml:space="preserve"> the products by giving some filter options</w:t>
+      </w:r>
+      <w:r>
+        <w:rPr>
+          <w:rStyle w:val="Strong"/>
+          <w:b w:val="0"/>
+        </w:rPr>
+        <w:t>. Then to add them to cart</w:t>
+      </w:r>
+      <w:r>
+        <w:rPr>
+          <w:rStyle w:val="Strong"/>
+          <w:b w:val="0"/>
+        </w:rPr>
+        <w:t>/wish list</w:t>
+      </w:r>
+      <w:r>
+        <w:rPr>
+          <w:rStyle w:val="Strong"/>
+          <w:b w:val="0"/>
+        </w:rPr>
+        <w:t xml:space="preserve"> and order online.</w:t>
+      </w:r>
+    </w:p>
+    <w:p>
+      <w:pPr>
+        <w:rPr>
+          <w:rStyle w:val="Strong"/>
+          <w:b w:val="0"/>
+        </w:rPr>
+      </w:pPr>
+    </w:p>
+    <w:p>
+      <w:pPr>
+        <w:pStyle w:val="Title"/>
+        <w:numPr>
+          <w:ilvl w:val="1"/>
+          <w:numId w:val="5"/>
+        </w:numPr>
+        <w:jc w:val="left"/>
+        <w:rPr>
+          <w:rStyle w:val="Strong"/>
+        </w:rPr>
+      </w:pPr>
+      <w:r>
+        <w:rPr>
+          <w:rStyle w:val="Strong"/>
+        </w:rPr>
+        <w:t>User Characteristics</w:t>
+      </w:r>
+    </w:p>
+    <w:p>
+      <w:pPr>
+        <w:rPr>
+          <w:rStyle w:val="Strong"/>
+          <w:b w:val="0"/>
+        </w:rPr>
+      </w:pPr>
+    </w:p>
+    <w:p>
+      <w:pPr>
+        <w:rPr>
+          <w:rStyle w:val="Strong"/>
+          <w:b w:val="0"/>
+        </w:rPr>
+      </w:pPr>
+      <w:r>
+        <w:rPr>
+          <w:rStyle w:val="Strong"/>
+          <w:b w:val="0"/>
+        </w:rPr>
+        <w:t xml:space="preserve">Two types of users are there for this app.  </w:t>
+      </w:r>
+    </w:p>
+    <w:p>
+      <w:pPr>
+        <w:rPr>
+          <w:rStyle w:val="Strong"/>
+          <w:b w:val="0"/>
+        </w:rPr>
+      </w:pPr>
+    </w:p>
+    <w:p>
+      <w:pPr>
+        <w:numPr>
+          <w:ilvl w:val="0"/>
+          <w:numId w:val="8"/>
+        </w:numPr>
+        <w:rPr>
+          <w:rStyle w:val="Strong"/>
+          <w:b w:val="0"/>
+        </w:rPr>
+      </w:pPr>
+      <w:r>
+        <w:rPr>
+          <w:rStyle w:val="Strong"/>
+          <w:b w:val="0"/>
+        </w:rPr>
+        <w:t>Admin needs to fill license id, email id, name, Mobile number, address and password for signup.</w:t>
+      </w:r>
+    </w:p>
+    <w:p>
+      <w:pPr>
+        <w:ind w:left="720"/>
+        <w:rPr>
+          <w:rStyle w:val="Strong"/>
+          <w:b w:val="0"/>
+        </w:rPr>
+      </w:pPr>
+    </w:p>
+    <w:p>
+      <w:pPr>
+        <w:numPr>
+          <w:ilvl w:val="0"/>
+          <w:numId w:val="8"/>
+        </w:numPr>
+        <w:rPr>
+          <w:rStyle w:val="Strong"/>
+          <w:b w:val="0"/>
+        </w:rPr>
+      </w:pPr>
+      <w:r>
+        <w:rPr>
+          <w:rStyle w:val="Strong"/>
+          <w:b w:val="0"/>
+        </w:rPr>
+        <w:t xml:space="preserve">Customer: </w:t>
+      </w:r>
+      <w:r>
+        <w:rPr>
+          <w:rStyle w:val="Strong"/>
+          <w:b w:val="0"/>
+        </w:rPr>
+        <w:t xml:space="preserve"> User needs to fill Name, Email password, phone. </w:t>
+      </w:r>
+    </w:p>
+    <w:p>
+      <w:pPr>
+        <w:rPr>
+          <w:rStyle w:val="Strong"/>
+          <w:b w:val="0"/>
+        </w:rPr>
+      </w:pPr>
+    </w:p>
+    <w:p>
+      <w:pPr>
+        <w:pStyle w:val="Title"/>
+        <w:numPr>
+          <w:ilvl w:val="1"/>
+          <w:numId w:val="8"/>
+        </w:numPr>
+        <w:jc w:val="left"/>
+        <w:rPr>
+          <w:rStyle w:val="Strong"/>
+        </w:rPr>
+      </w:pPr>
+      <w:r>
+        <w:rPr>
+          <w:rStyle w:val="Strong"/>
+        </w:rPr>
+        <w:t>General Constraints</w:t>
+      </w:r>
+    </w:p>
+    <w:p>
+      <w:pPr>
+        <w:pStyle w:val="Title"/>
+        <w:ind w:left="1080"/>
+        <w:jc w:val="left"/>
+        <w:rPr>
+          <w:rStyle w:val="Strong"/>
+        </w:rPr>
+      </w:pPr>
+    </w:p>
+    <w:p>
+      <w:pPr>
+        <w:rPr>
+          <w:rStyle w:val="Strong"/>
+          <w:b w:val="0"/>
+        </w:rPr>
+      </w:pPr>
+      <w:r>
+        <w:rPr>
+          <w:rStyle w:val="Strong"/>
+          <w:b w:val="0"/>
+        </w:rPr>
+        <w:t>The following constraints are required for this application</w:t>
+      </w:r>
+      <w:r>
+        <w:rPr>
+          <w:rStyle w:val="Strong"/>
+          <w:b w:val="0"/>
+        </w:rPr>
+        <w:t>.</w:t>
+      </w:r>
+    </w:p>
+    <w:p>
+      <w:pPr>
+        <w:rPr>
+          <w:rStyle w:val="Strong"/>
+          <w:b w:val="0"/>
+        </w:rPr>
+      </w:pPr>
+    </w:p>
+    <w:p>
+      <w:pPr>
+        <w:numPr>
+          <w:ilvl w:val="0"/>
+          <w:numId w:val="9"/>
+        </w:numPr>
+        <w:rPr>
+          <w:rStyle w:val="Strong"/>
+          <w:b w:val="0"/>
+        </w:rPr>
+      </w:pPr>
+      <w:r>
+        <w:rPr>
+          <w:rStyle w:val="Strong"/>
+          <w:b w:val="0"/>
+        </w:rPr>
+        <w:t>User s</w:t>
+      </w:r>
+      <w:r>
+        <w:rPr>
+          <w:rStyle w:val="Strong"/>
+          <w:b w:val="0"/>
+        </w:rPr>
+        <w:t>hould have android mobile phone to access the app.</w:t>
+      </w:r>
+    </w:p>
+    <w:p>
+      <w:pPr>
+        <w:ind w:left="720"/>
+        <w:rPr>
+          <w:rStyle w:val="Strong"/>
+          <w:b w:val="0"/>
+        </w:rPr>
+      </w:pPr>
+    </w:p>
+    <w:p>
+      <w:pPr>
+        <w:numPr>
+          <w:ilvl w:val="0"/>
+          <w:numId w:val="9"/>
+        </w:numPr>
+        <w:rPr>
+          <w:rStyle w:val="Strong"/>
+          <w:b w:val="0"/>
+        </w:rPr>
+      </w:pPr>
+      <w:r>
+        <w:rPr>
+          <w:rStyle w:val="Strong"/>
+          <w:b w:val="0"/>
+        </w:rPr>
+        <w:t>Internet is required</w:t>
+      </w:r>
+      <w:r>
+        <w:rPr>
+          <w:rStyle w:val="Strong"/>
+          <w:b w:val="0"/>
+        </w:rPr>
+        <w:t>.</w:t>
+      </w:r>
+    </w:p>
+    <w:p>
+      <w:pPr>
+        <w:pStyle w:val="ListParagraph"/>
+        <w:rPr>
+          <w:rStyle w:val="Strong"/>
+          <w:b w:val="0"/>
+        </w:rPr>
+      </w:pPr>
+    </w:p>
+    <w:p>
+      <w:pPr>
+        <w:numPr>
+          <w:ilvl w:val="0"/>
+          <w:numId w:val="9"/>
+        </w:numPr>
+        <w:rPr>
+          <w:rStyle w:val="Strong"/>
+          <w:b w:val="0"/>
+        </w:rPr>
+      </w:pPr>
+      <w:r>
+        <w:rPr>
+          <w:rStyle w:val="Strong"/>
+          <w:b w:val="0"/>
+        </w:rPr>
+        <w:t>Should have a mail id to login to the app</w:t>
+      </w:r>
+      <w:r>
+        <w:rPr>
+          <w:rStyle w:val="Strong"/>
+          <w:b w:val="0"/>
+        </w:rPr>
+        <w:t>.</w:t>
+      </w:r>
+    </w:p>
+    <w:p>
+      <w:pPr>
+        <w:rPr>
+          <w:rStyle w:val="Strong"/>
+          <w:b w:val="0"/>
+        </w:rPr>
+      </w:pPr>
+    </w:p>
+    <w:p>
+      <w:pPr>
+        <w:rPr>
+          <w:rStyle w:val="Strong"/>
+          <w:b w:val="0"/>
+        </w:rPr>
+      </w:pPr>
+    </w:p>
+    <w:p>
+      <w:pPr>
+        <w:pStyle w:val="Title"/>
+        <w:numPr>
+          <w:ilvl w:val="1"/>
+          <w:numId w:val="8"/>
+        </w:numPr>
+        <w:jc w:val="left"/>
+        <w:rPr>
+          <w:rStyle w:val="Strong"/>
+        </w:rPr>
+      </w:pPr>
+      <w:r>
+        <w:rPr>
+          <w:rStyle w:val="Strong"/>
+        </w:rPr>
+        <w:lastRenderedPageBreak/>
+        <w:t>Assumptions and Dependencies</w:t>
+      </w:r>
+    </w:p>
+    <w:p>
+      <w:pPr>
+        <w:rPr>
+          <w:rStyle w:val="Strong"/>
+          <w:b w:val="0"/>
+        </w:rPr>
+      </w:pPr>
+    </w:p>
+    <w:p>
+      <w:pPr>
+        <w:rPr>
+          <w:rStyle w:val="Strong"/>
+          <w:b w:val="0"/>
+        </w:rPr>
+      </w:pPr>
+      <w:r>
+        <w:rPr>
+          <w:rStyle w:val="Strong"/>
+          <w:b w:val="0"/>
+        </w:rPr>
+        <w:t>The users can easily identify the product by product brand which is mentioned in the description.</w:t>
+      </w:r>
+    </w:p>
+    <w:p>
+      <w:pPr>
+        <w:rPr>
+          <w:rStyle w:val="Strong"/>
+          <w:b w:val="0"/>
+        </w:rPr>
+      </w:pPr>
+    </w:p>
+    <w:p>
+      <w:pPr>
+        <w:rPr>
+          <w:rStyle w:val="Strong"/>
+          <w:b w:val="0"/>
+        </w:rPr>
+      </w:pPr>
+      <w:r>
+        <w:rPr>
+          <w:rStyle w:val="Strong"/>
+          <w:b w:val="0"/>
+        </w:rPr>
+        <w:t>The owners can accept online orders and payments</w:t>
+      </w:r>
+      <w:r>
+        <w:rPr>
+          <w:rStyle w:val="Strong"/>
+          <w:b w:val="0"/>
+        </w:rPr>
+        <w:t>.</w:t>
+      </w:r>
+    </w:p>
+    <w:p>
+      <w:pPr>
+        <w:rPr>
+          <w:rStyle w:val="Strong"/>
+          <w:b w:val="0"/>
+        </w:rPr>
+      </w:pPr>
+    </w:p>
+    <w:p>
+      <w:pPr>
+        <w:rPr>
+          <w:rStyle w:val="Strong"/>
+          <w:b w:val="0"/>
+        </w:rPr>
+      </w:pPr>
+      <w:r>
+        <w:rPr>
+          <w:rStyle w:val="Strong"/>
+          <w:b w:val="0"/>
+        </w:rPr>
+        <w:t>The users can purchase the product easily by searching.</w:t>
+      </w:r>
+    </w:p>
+    <w:p>
+      <w:pPr>
+        <w:rPr>
+          <w:rStyle w:val="Strong"/>
+          <w:b w:val="0"/>
+        </w:rPr>
+      </w:pPr>
+    </w:p>
+    <w:p>
+      <w:pPr>
+        <w:rPr>
+          <w:rStyle w:val="Strong"/>
+          <w:b w:val="0"/>
+        </w:rPr>
+      </w:pPr>
+      <w:r>
+        <w:rPr>
+          <w:rStyle w:val="Strong"/>
+          <w:b w:val="0"/>
+        </w:rPr>
+        <w:t>The users can do on</w:t>
+      </w:r>
+      <w:r>
+        <w:rPr>
+          <w:rStyle w:val="Strong"/>
+          <w:b w:val="0"/>
+        </w:rPr>
+        <w:t>line payments</w:t>
+      </w:r>
+      <w:r>
+        <w:rPr>
+          <w:rStyle w:val="Strong"/>
+          <w:b w:val="0"/>
+        </w:rPr>
+        <w:t>.</w:t>
+      </w:r>
+      <w:bookmarkStart w:id="4" w:name="_GoBack"/>
+      <w:bookmarkEnd w:id="4"/>
+    </w:p>
+    <w:p>
+      <w:pPr>
+        <w:rPr>
+          <w:rStyle w:val="Strong"/>
+          <w:b w:val="0"/>
+        </w:rPr>
+      </w:pPr>
+    </w:p>
+    <w:p>
+      <w:pPr>
+        <w:rPr>
+          <w:rStyle w:val="Strong"/>
+          <w:b w:val="0"/>
+        </w:rPr>
+      </w:pPr>
+      <w:r>
+        <w:rPr>
+          <w:rStyle w:val="Strong"/>
+          <w:b w:val="0"/>
+        </w:rPr>
+        <w:t>The users can check the status of the order</w:t>
+      </w:r>
+      <w:r>
+        <w:rPr>
+          <w:rStyle w:val="Strong"/>
+          <w:b w:val="0"/>
+        </w:rPr>
+        <w:t>.</w:t>
+      </w:r>
+    </w:p>
+    <w:p>
+      <w:pPr>
+        <w:rPr>
+          <w:rStyle w:val="Strong"/>
+          <w:b w:val="0"/>
+        </w:rPr>
+      </w:pPr>
+    </w:p>
+    <w:p>
+      <w:pPr>
+        <w:rPr>
+          <w:rStyle w:val="Strong"/>
+          <w:color w:val="0D0D0D"/>
+        </w:rPr>
+      </w:pPr>
+      <w:r>
+        <w:rPr>
+          <w:rStyle w:val="Strong"/>
+          <w:color w:val="0D0D0D"/>
+        </w:rPr>
+        <w:t>Dependencies:</w:t>
+      </w:r>
+    </w:p>
+    <w:p>
+      <w:pPr>
+        <w:rPr>
+          <w:rStyle w:val="Strong"/>
+          <w:color w:val="0D0D0D"/>
+        </w:rPr>
+      </w:pPr>
+    </w:p>
+    <w:p>
+      <w:pPr>
+        <w:rPr>
+          <w:rStyle w:val="Strong"/>
+          <w:b w:val="0"/>
+        </w:rPr>
+      </w:pPr>
+      <w:r>
+        <w:rPr>
+          <w:rStyle w:val="Strong"/>
+          <w:b w:val="0"/>
+        </w:rPr>
+        <w:t>Owners need to purchase different products from different vendors</w:t>
+      </w:r>
     </w:p>
     <w:p>
       <w:pPr>
@@ -3816,16 +4896,6 @@
 </file>
 
 <file path=word/footer1.xml><?xml version="1.0" encoding="utf-8"?>
-<w:ftr xmlns:wpc="http://schemas.microsoft.com/office/word/2010/wordprocessingCanvas" xmlns:cx="http://schemas.microsoft.com/office/drawing/2014/chartex" xmlns:cx1="http://schemas.microsoft.com/office/drawing/2015/9/8/chartex" xmlns:mc="http://schemas.openxmlformats.org/markup-compatibility/2006" xmlns:o="urn:schemas-microsoft-com:office:office" xmlns:r="http://schemas.openxmlformats.org/officeDocument/2006/relationships" xmlns:m="http://schemas.openxmlformats.org/officeDocument/2006/math" xmlns:v="urn:schemas-microsoft-com:vml" xmlns:wp14="http://schemas.microsoft.com/office/word/2010/wordprocessingDrawing" xmlns:wp="http://schemas.openxmlformats.org/drawingml/2006/wordprocessingDrawing" xmlns:w10="urn:schemas-microsoft-com:office:word" xmlns:w="http://schemas.openxmlformats.org/wordprocessingml/2006/main" xmlns:w14="http://schemas.microsoft.com/office/word/2010/wordml" xmlns:w15="http://schemas.microsoft.com/office/word/2012/wordml" xmlns:w16se="http://schemas.microsoft.com/office/word/2015/wordml/symex" xmlns:wpg="http://schemas.microsoft.com/office/word/2010/wordprocessingGroup" xmlns:wpi="http://schemas.microsoft.com/office/word/2010/wordprocessingInk" xmlns:wne="http://schemas.microsoft.com/office/word/2006/wordml" xmlns:wps="http://schemas.microsoft.com/office/word/2010/wordprocessingShape" mc:Ignorable="w14 w15 w16se wp14">
-  <w:p>
-    <w:pPr>
-      <w:pStyle w:val="Footer"/>
-    </w:pPr>
-  </w:p>
-</w:ftr>
-</file>
-
-<file path=word/footer2.xml><?xml version="1.0" encoding="utf-8"?>
 <w:ftr xmlns:wpc="http://schemas.microsoft.com/office/word/2010/wordprocessingCanvas" xmlns:cx="http://schemas.microsoft.com/office/drawing/2014/chartex" xmlns:cx1="http://schemas.microsoft.com/office/drawing/2015/9/8/chartex" xmlns:mc="http://schemas.openxmlformats.org/markup-compatibility/2006" xmlns:o="urn:schemas-microsoft-com:office:office" xmlns:r="http://schemas.openxmlformats.org/officeDocument/2006/relationships" xmlns:m="http://schemas.openxmlformats.org/officeDocument/2006/math" xmlns:v="urn:schemas-microsoft-com:vml" xmlns:wp14="http://schemas.microsoft.com/office/word/2010/wordprocessingDrawing" xmlns:wp="http://schemas.openxmlformats.org/drawingml/2006/wordprocessingDrawing" xmlns:w10="urn:schemas-microsoft-com:office:word" xmlns:w="http://schemas.openxmlformats.org/wordprocessingml/2006/main" xmlns:w14="http://schemas.microsoft.com/office/word/2010/wordml" xmlns:w15="http://schemas.microsoft.com/office/word/2012/wordml" xmlns:w16se="http://schemas.microsoft.com/office/word/2015/wordml/symex" xmlns:wpg="http://schemas.microsoft.com/office/word/2010/wordprocessingGroup" xmlns:wpi="http://schemas.microsoft.com/office/word/2010/wordprocessingInk" xmlns:wne="http://schemas.microsoft.com/office/word/2006/wordml" xmlns:wps="http://schemas.microsoft.com/office/word/2010/wordprocessingShape" mc:Ignorable="w14 w15 w16se wp14">
   <w:p>
     <w:pPr>
@@ -3876,7 +4946,7 @@
         <w:rStyle w:val="PageNumber"/>
         <w:noProof/>
       </w:rPr>
-      <w:t>ii</w:t>
+      <w:t>8</w:t>
     </w:r>
     <w:r>
       <w:rPr>
@@ -3884,18 +4954,6 @@
       </w:rPr>
       <w:fldChar w:fldCharType="end"/>
     </w:r>
-    <w:bookmarkStart w:id="4" w:name="_GoBack"/>
-    <w:bookmarkEnd w:id="4"/>
-  </w:p>
-</w:ftr>
-</file>
-
-<file path=word/footer3.xml><?xml version="1.0" encoding="utf-8"?>
-<w:ftr xmlns:wpc="http://schemas.microsoft.com/office/word/2010/wordprocessingCanvas" xmlns:cx="http://schemas.microsoft.com/office/drawing/2014/chartex" xmlns:cx1="http://schemas.microsoft.com/office/drawing/2015/9/8/chartex" xmlns:mc="http://schemas.openxmlformats.org/markup-compatibility/2006" xmlns:o="urn:schemas-microsoft-com:office:office" xmlns:r="http://schemas.openxmlformats.org/officeDocument/2006/relationships" xmlns:m="http://schemas.openxmlformats.org/officeDocument/2006/math" xmlns:v="urn:schemas-microsoft-com:vml" xmlns:wp14="http://schemas.microsoft.com/office/word/2010/wordprocessingDrawing" xmlns:wp="http://schemas.openxmlformats.org/drawingml/2006/wordprocessingDrawing" xmlns:w10="urn:schemas-microsoft-com:office:word" xmlns:w="http://schemas.openxmlformats.org/wordprocessingml/2006/main" xmlns:w14="http://schemas.microsoft.com/office/word/2010/wordml" xmlns:w15="http://schemas.microsoft.com/office/word/2012/wordml" xmlns:w16se="http://schemas.microsoft.com/office/word/2015/wordml/symex" xmlns:wpg="http://schemas.microsoft.com/office/word/2010/wordprocessingGroup" xmlns:wpi="http://schemas.microsoft.com/office/word/2010/wordprocessingInk" xmlns:wne="http://schemas.microsoft.com/office/word/2006/wordml" xmlns:wps="http://schemas.microsoft.com/office/word/2010/wordprocessingShape" mc:Ignorable="w14 w15 w16se wp14">
-  <w:p>
-    <w:pPr>
-      <w:pStyle w:val="Footer"/>
-    </w:pPr>
   </w:p>
 </w:ftr>
 </file>
@@ -3920,16 +4978,6 @@
 </file>
 
 <file path=word/header1.xml><?xml version="1.0" encoding="utf-8"?>
-<w:hdr xmlns:wpc="http://schemas.microsoft.com/office/word/2010/wordprocessingCanvas" xmlns:cx="http://schemas.microsoft.com/office/drawing/2014/chartex" xmlns:cx1="http://schemas.microsoft.com/office/drawing/2015/9/8/chartex" xmlns:mc="http://schemas.openxmlformats.org/markup-compatibility/2006" xmlns:o="urn:schemas-microsoft-com:office:office" xmlns:r="http://schemas.openxmlformats.org/officeDocument/2006/relationships" xmlns:m="http://schemas.openxmlformats.org/officeDocument/2006/math" xmlns:v="urn:schemas-microsoft-com:vml" xmlns:wp14="http://schemas.microsoft.com/office/word/2010/wordprocessingDrawing" xmlns:wp="http://schemas.openxmlformats.org/drawingml/2006/wordprocessingDrawing" xmlns:w10="urn:schemas-microsoft-com:office:word" xmlns:w="http://schemas.openxmlformats.org/wordprocessingml/2006/main" xmlns:w14="http://schemas.microsoft.com/office/word/2010/wordml" xmlns:w15="http://schemas.microsoft.com/office/word/2012/wordml" xmlns:w16se="http://schemas.microsoft.com/office/word/2015/wordml/symex" xmlns:wpg="http://schemas.microsoft.com/office/word/2010/wordprocessingGroup" xmlns:wpi="http://schemas.microsoft.com/office/word/2010/wordprocessingInk" xmlns:wne="http://schemas.microsoft.com/office/word/2006/wordml" xmlns:wps="http://schemas.microsoft.com/office/word/2010/wordprocessingShape" mc:Ignorable="w14 w15 w16se wp14">
-  <w:p>
-    <w:pPr>
-      <w:pStyle w:val="Header"/>
-    </w:pPr>
-  </w:p>
-</w:hdr>
-</file>
-
-<file path=word/header2.xml><?xml version="1.0" encoding="utf-8"?>
 <w:hdr xmlns:wpc="http://schemas.microsoft.com/office/word/2010/wordprocessingCanvas" xmlns:cx="http://schemas.microsoft.com/office/drawing/2014/chartex" xmlns:cx1="http://schemas.microsoft.com/office/drawing/2015/9/8/chartex" xmlns:mc="http://schemas.openxmlformats.org/markup-compatibility/2006" xmlns:o="urn:schemas-microsoft-com:office:office" xmlns:r="http://schemas.openxmlformats.org/officeDocument/2006/relationships" xmlns:m="http://schemas.openxmlformats.org/officeDocument/2006/math" xmlns:v="urn:schemas-microsoft-com:vml" xmlns:wp14="http://schemas.microsoft.com/office/word/2010/wordprocessingDrawing" xmlns:wp="http://schemas.openxmlformats.org/drawingml/2006/wordprocessingDrawing" xmlns:w10="urn:schemas-microsoft-com:office:word" xmlns:w="http://schemas.openxmlformats.org/wordprocessingml/2006/main" xmlns:w14="http://schemas.microsoft.com/office/word/2010/wordml" xmlns:w15="http://schemas.microsoft.com/office/word/2012/wordml" xmlns:w16se="http://schemas.microsoft.com/office/word/2015/wordml/symex" xmlns:wpg="http://schemas.microsoft.com/office/word/2010/wordprocessingGroup" xmlns:wpi="http://schemas.microsoft.com/office/word/2010/wordprocessingInk" xmlns:wne="http://schemas.microsoft.com/office/word/2006/wordml" xmlns:wps="http://schemas.microsoft.com/office/word/2010/wordprocessingShape" mc:Ignorable="w14 w15 w16se wp14">
   <w:p>
     <w:pPr>
@@ -3952,16 +5000,6 @@
 </w:hdr>
 </file>
 
-<file path=word/header3.xml><?xml version="1.0" encoding="utf-8"?>
-<w:hdr xmlns:wpc="http://schemas.microsoft.com/office/word/2010/wordprocessingCanvas" xmlns:cx="http://schemas.microsoft.com/office/drawing/2014/chartex" xmlns:cx1="http://schemas.microsoft.com/office/drawing/2015/9/8/chartex" xmlns:mc="http://schemas.openxmlformats.org/markup-compatibility/2006" xmlns:o="urn:schemas-microsoft-com:office:office" xmlns:r="http://schemas.openxmlformats.org/officeDocument/2006/relationships" xmlns:m="http://schemas.openxmlformats.org/officeDocument/2006/math" xmlns:v="urn:schemas-microsoft-com:vml" xmlns:wp14="http://schemas.microsoft.com/office/word/2010/wordprocessingDrawing" xmlns:wp="http://schemas.openxmlformats.org/drawingml/2006/wordprocessingDrawing" xmlns:w10="urn:schemas-microsoft-com:office:word" xmlns:w="http://schemas.openxmlformats.org/wordprocessingml/2006/main" xmlns:w14="http://schemas.microsoft.com/office/word/2010/wordml" xmlns:w15="http://schemas.microsoft.com/office/word/2012/wordml" xmlns:w16se="http://schemas.microsoft.com/office/word/2015/wordml/symex" xmlns:wpg="http://schemas.microsoft.com/office/word/2010/wordprocessingGroup" xmlns:wpi="http://schemas.microsoft.com/office/word/2010/wordprocessingInk" xmlns:wne="http://schemas.microsoft.com/office/word/2006/wordml" xmlns:wps="http://schemas.microsoft.com/office/word/2010/wordprocessingShape" mc:Ignorable="w14 w15 w16se wp14">
-  <w:p>
-    <w:pPr>
-      <w:pStyle w:val="Header"/>
-    </w:pPr>
-  </w:p>
-</w:hdr>
-</file>
-
 <file path=word/numbering.xml><?xml version="1.0" encoding="utf-8"?>
 <w:numbering xmlns:wpc="http://schemas.microsoft.com/office/word/2010/wordprocessingCanvas" xmlns:cx="http://schemas.microsoft.com/office/drawing/2014/chartex" xmlns:cx1="http://schemas.microsoft.com/office/drawing/2015/9/8/chartex" xmlns:mc="http://schemas.openxmlformats.org/markup-compatibility/2006" xmlns:o="urn:schemas-microsoft-com:office:office" xmlns:r="http://schemas.openxmlformats.org/officeDocument/2006/relationships" xmlns:m="http://schemas.openxmlformats.org/officeDocument/2006/math" xmlns:v="urn:schemas-microsoft-com:vml" xmlns:wp14="http://schemas.microsoft.com/office/word/2010/wordprocessingDrawing" xmlns:wp="http://schemas.openxmlformats.org/drawingml/2006/wordprocessingDrawing" xmlns:w10="urn:schemas-microsoft-com:office:word" xmlns:w="http://schemas.openxmlformats.org/wordprocessingml/2006/main" xmlns:w14="http://schemas.microsoft.com/office/word/2010/wordml" xmlns:w15="http://schemas.microsoft.com/office/word/2012/wordml" xmlns:w16se="http://schemas.microsoft.com/office/word/2015/wordml/symex" xmlns:wpg="http://schemas.microsoft.com/office/word/2010/wordprocessingGroup" xmlns:wpi="http://schemas.microsoft.com/office/word/2010/wordprocessingInk" xmlns:wne="http://schemas.microsoft.com/office/word/2006/wordml" xmlns:wps="http://schemas.microsoft.com/office/word/2010/wordprocessingShape" mc:Ignorable="w14 w15 w16se wp14">
   <w:abstractNum w:abstractNumId="0" w15:restartNumberingAfterBreak="0">
@@ -4318,6 +5356,127 @@
     <w:numStyleLink w:val="ImportedStyle1"/>
   </w:abstractNum>
   <w:abstractNum w:abstractNumId="4" w15:restartNumberingAfterBreak="0">
+    <w:nsid w:val="4E780E1B"/>
+    <w:multiLevelType w:val="multilevel"/>
+    <w:tmpl w:val="FFAE6998"/>
+    <w:lvl w:ilvl="0">
+      <w:start w:val="1"/>
+      <w:numFmt w:val="decimal"/>
+      <w:lvlText w:val="%1."/>
+      <w:lvlJc w:val="left"/>
+      <w:pPr>
+        <w:ind w:left="720" w:hanging="360"/>
+      </w:pPr>
+      <w:rPr>
+        <w:rFonts w:hint="default"/>
+      </w:rPr>
+    </w:lvl>
+    <w:lvl w:ilvl="1">
+      <w:start w:val="4"/>
+      <w:numFmt w:val="decimal"/>
+      <w:isLgl/>
+      <w:lvlText w:val="%1.%2."/>
+      <w:lvlJc w:val="left"/>
+      <w:pPr>
+        <w:ind w:left="1080" w:hanging="720"/>
+      </w:pPr>
+      <w:rPr>
+        <w:rFonts w:hint="default"/>
+      </w:rPr>
+    </w:lvl>
+    <w:lvl w:ilvl="2">
+      <w:start w:val="1"/>
+      <w:numFmt w:val="decimal"/>
+      <w:isLgl/>
+      <w:lvlText w:val="%1.%2.%3."/>
+      <w:lvlJc w:val="left"/>
+      <w:pPr>
+        <w:ind w:left="1080" w:hanging="720"/>
+      </w:pPr>
+      <w:rPr>
+        <w:rFonts w:hint="default"/>
+      </w:rPr>
+    </w:lvl>
+    <w:lvl w:ilvl="3">
+      <w:start w:val="1"/>
+      <w:numFmt w:val="decimal"/>
+      <w:isLgl/>
+      <w:lvlText w:val="%1.%2.%3.%4."/>
+      <w:lvlJc w:val="left"/>
+      <w:pPr>
+        <w:ind w:left="1440" w:hanging="1080"/>
+      </w:pPr>
+      <w:rPr>
+        <w:rFonts w:hint="default"/>
+      </w:rPr>
+    </w:lvl>
+    <w:lvl w:ilvl="4">
+      <w:start w:val="1"/>
+      <w:numFmt w:val="decimal"/>
+      <w:isLgl/>
+      <w:lvlText w:val="%1.%2.%3.%4.%5."/>
+      <w:lvlJc w:val="left"/>
+      <w:pPr>
+        <w:ind w:left="1800" w:hanging="1440"/>
+      </w:pPr>
+      <w:rPr>
+        <w:rFonts w:hint="default"/>
+      </w:rPr>
+    </w:lvl>
+    <w:lvl w:ilvl="5">
+      <w:start w:val="1"/>
+      <w:numFmt w:val="decimal"/>
+      <w:isLgl/>
+      <w:lvlText w:val="%1.%2.%3.%4.%5.%6."/>
+      <w:lvlJc w:val="left"/>
+      <w:pPr>
+        <w:ind w:left="1800" w:hanging="1440"/>
+      </w:pPr>
+      <w:rPr>
+        <w:rFonts w:hint="default"/>
+      </w:rPr>
+    </w:lvl>
+    <w:lvl w:ilvl="6">
+      <w:start w:val="1"/>
+      <w:numFmt w:val="decimal"/>
+      <w:isLgl/>
+      <w:lvlText w:val="%1.%2.%3.%4.%5.%6.%7."/>
+      <w:lvlJc w:val="left"/>
+      <w:pPr>
+        <w:ind w:left="2160" w:hanging="1800"/>
+      </w:pPr>
+      <w:rPr>
+        <w:rFonts w:hint="default"/>
+      </w:rPr>
+    </w:lvl>
+    <w:lvl w:ilvl="7">
+      <w:start w:val="1"/>
+      <w:numFmt w:val="decimal"/>
+      <w:isLgl/>
+      <w:lvlText w:val="%1.%2.%3.%4.%5.%6.%7.%8."/>
+      <w:lvlJc w:val="left"/>
+      <w:pPr>
+        <w:ind w:left="2520" w:hanging="2160"/>
+      </w:pPr>
+      <w:rPr>
+        <w:rFonts w:hint="default"/>
+      </w:rPr>
+    </w:lvl>
+    <w:lvl w:ilvl="8">
+      <w:start w:val="1"/>
+      <w:numFmt w:val="decimal"/>
+      <w:isLgl/>
+      <w:lvlText w:val="%1.%2.%3.%4.%5.%6.%7.%8.%9."/>
+      <w:lvlJc w:val="left"/>
+      <w:pPr>
+        <w:ind w:left="2520" w:hanging="2160"/>
+      </w:pPr>
+      <w:rPr>
+        <w:rFonts w:hint="default"/>
+      </w:rPr>
+    </w:lvl>
+  </w:abstractNum>
+  <w:abstractNum w:abstractNumId="5" w15:restartNumberingAfterBreak="0">
     <w:nsid w:val="509A5B25"/>
     <w:multiLevelType w:val="multilevel"/>
     <w:tmpl w:val="A9B05590"/>
@@ -4430,7 +5589,7 @@
       </w:rPr>
     </w:lvl>
   </w:abstractNum>
-  <w:abstractNum w:abstractNumId="5" w15:restartNumberingAfterBreak="0">
+  <w:abstractNum w:abstractNumId="6" w15:restartNumberingAfterBreak="0">
     <w:nsid w:val="56695505"/>
     <w:multiLevelType w:val="multilevel"/>
     <w:tmpl w:val="155EFBC6"/>
@@ -4668,7 +5827,7 @@
       </w:rPr>
     </w:lvl>
   </w:abstractNum>
-  <w:abstractNum w:abstractNumId="6" w15:restartNumberingAfterBreak="0">
+  <w:abstractNum w:abstractNumId="7" w15:restartNumberingAfterBreak="0">
     <w:nsid w:val="6FC954AE"/>
     <w:multiLevelType w:val="hybridMultilevel"/>
     <w:tmpl w:val="CD248C20"/>
@@ -4781,8 +5940,129 @@
       </w:rPr>
     </w:lvl>
   </w:abstractNum>
+  <w:abstractNum w:abstractNumId="8" w15:restartNumberingAfterBreak="0">
+    <w:nsid w:val="74B04A01"/>
+    <w:multiLevelType w:val="multilevel"/>
+    <w:tmpl w:val="495E1A04"/>
+    <w:lvl w:ilvl="0">
+      <w:start w:val="1"/>
+      <w:numFmt w:val="decimal"/>
+      <w:lvlText w:val="%1."/>
+      <w:lvlJc w:val="left"/>
+      <w:pPr>
+        <w:ind w:left="720" w:hanging="360"/>
+      </w:pPr>
+      <w:rPr>
+        <w:rFonts w:hint="default"/>
+      </w:rPr>
+    </w:lvl>
+    <w:lvl w:ilvl="1">
+      <w:start w:val="3"/>
+      <w:numFmt w:val="decimal"/>
+      <w:isLgl/>
+      <w:lvlText w:val="%1.%2."/>
+      <w:lvlJc w:val="left"/>
+      <w:pPr>
+        <w:ind w:left="1080" w:hanging="360"/>
+      </w:pPr>
+      <w:rPr>
+        <w:rFonts w:hint="default"/>
+      </w:rPr>
+    </w:lvl>
+    <w:lvl w:ilvl="2">
+      <w:start w:val="1"/>
+      <w:numFmt w:val="decimal"/>
+      <w:isLgl/>
+      <w:lvlText w:val="%1.%2.%3."/>
+      <w:lvlJc w:val="left"/>
+      <w:pPr>
+        <w:ind w:left="1800" w:hanging="720"/>
+      </w:pPr>
+      <w:rPr>
+        <w:rFonts w:hint="default"/>
+      </w:rPr>
+    </w:lvl>
+    <w:lvl w:ilvl="3">
+      <w:start w:val="1"/>
+      <w:numFmt w:val="decimal"/>
+      <w:isLgl/>
+      <w:lvlText w:val="%1.%2.%3.%4."/>
+      <w:lvlJc w:val="left"/>
+      <w:pPr>
+        <w:ind w:left="2160" w:hanging="720"/>
+      </w:pPr>
+      <w:rPr>
+        <w:rFonts w:hint="default"/>
+      </w:rPr>
+    </w:lvl>
+    <w:lvl w:ilvl="4">
+      <w:start w:val="1"/>
+      <w:numFmt w:val="decimal"/>
+      <w:isLgl/>
+      <w:lvlText w:val="%1.%2.%3.%4.%5."/>
+      <w:lvlJc w:val="left"/>
+      <w:pPr>
+        <w:ind w:left="2880" w:hanging="1080"/>
+      </w:pPr>
+      <w:rPr>
+        <w:rFonts w:hint="default"/>
+      </w:rPr>
+    </w:lvl>
+    <w:lvl w:ilvl="5">
+      <w:start w:val="1"/>
+      <w:numFmt w:val="decimal"/>
+      <w:isLgl/>
+      <w:lvlText w:val="%1.%2.%3.%4.%5.%6."/>
+      <w:lvlJc w:val="left"/>
+      <w:pPr>
+        <w:ind w:left="3240" w:hanging="1080"/>
+      </w:pPr>
+      <w:rPr>
+        <w:rFonts w:hint="default"/>
+      </w:rPr>
+    </w:lvl>
+    <w:lvl w:ilvl="6">
+      <w:start w:val="1"/>
+      <w:numFmt w:val="decimal"/>
+      <w:isLgl/>
+      <w:lvlText w:val="%1.%2.%3.%4.%5.%6.%7."/>
+      <w:lvlJc w:val="left"/>
+      <w:pPr>
+        <w:ind w:left="3960" w:hanging="1440"/>
+      </w:pPr>
+      <w:rPr>
+        <w:rFonts w:hint="default"/>
+      </w:rPr>
+    </w:lvl>
+    <w:lvl w:ilvl="7">
+      <w:start w:val="1"/>
+      <w:numFmt w:val="decimal"/>
+      <w:isLgl/>
+      <w:lvlText w:val="%1.%2.%3.%4.%5.%6.%7.%8."/>
+      <w:lvlJc w:val="left"/>
+      <w:pPr>
+        <w:ind w:left="4320" w:hanging="1440"/>
+      </w:pPr>
+      <w:rPr>
+        <w:rFonts w:hint="default"/>
+      </w:rPr>
+    </w:lvl>
+    <w:lvl w:ilvl="8">
+      <w:start w:val="1"/>
+      <w:numFmt w:val="decimal"/>
+      <w:isLgl/>
+      <w:lvlText w:val="%1.%2.%3.%4.%5.%6.%7.%8.%9."/>
+      <w:lvlJc w:val="left"/>
+      <w:pPr>
+        <w:ind w:left="5040" w:hanging="1800"/>
+      </w:pPr>
+      <w:rPr>
+        <w:rFonts w:hint="default"/>
+      </w:rPr>
+    </w:lvl>
+  </w:abstractNum>
   <w:num w:numId="1">
-    <w:abstractNumId w:val="5"/>
+    <w:abstractNumId w:val="6"/>
   </w:num>
   <w:num w:numId="2">
     <w:abstractNumId w:val="3"/>
@@ -4791,16 +6071,22 @@
     <w:abstractNumId w:val="2"/>
   </w:num>
   <w:num w:numId="4">
-    <w:abstractNumId w:val="6"/>
+    <w:abstractNumId w:val="7"/>
   </w:num>
   <w:num w:numId="5">
     <w:abstractNumId w:val="1"/>
   </w:num>
   <w:num w:numId="6">
-    <w:abstractNumId w:val="4"/>
+    <w:abstractNumId w:val="5"/>
   </w:num>
   <w:num w:numId="7">
     <w:abstractNumId w:val="0"/>
+  </w:num>
+  <w:num w:numId="8">
+    <w:abstractNumId w:val="4"/>
+  </w:num>
+  <w:num w:numId="9">
+    <w:abstractNumId w:val="8"/>
   </w:num>
 </w:numbering>
 </file>
@@ -5230,6 +6516,29 @@
       <w:sz w:val="32"/>
     </w:rPr>
   </w:style>
+  <w:style w:type="paragraph" w:styleId="Heading2">
+    <w:name w:val="heading 2"/>
+    <w:basedOn w:val="Normal"/>
+    <w:next w:val="Normal"/>
+    <w:link w:val="Heading2Char"/>
+    <w:uiPriority w:val="9"/>
+    <w:semiHidden/>
+    <w:unhideWhenUsed/>
+    <w:qFormat/>
+    <w:rsid w:val="004A47B7"/>
+    <w:pPr>
+      <w:keepNext/>
+      <w:keepLines/>
+      <w:spacing w:before="40"/>
+      <w:outlineLvl w:val="1"/>
+    </w:pPr>
+    <w:rPr>
+      <w:rFonts w:asciiTheme="majorHAnsi" w:eastAsiaTheme="majorEastAsia" w:hAnsiTheme="majorHAnsi" w:cstheme="majorBidi"/>
+      <w:color w:val="2E74B5" w:themeColor="accent1" w:themeShade="BF"/>
+      <w:sz w:val="26"/>
+      <w:szCs w:val="26"/>
+    </w:rPr>
+  </w:style>
   <w:style w:type="paragraph" w:styleId="Heading3">
     <w:name w:val="heading 3"/>
     <w:basedOn w:val="Normal"/>
@@ -5469,6 +6778,20 @@
     <w:rPr>
       <w:color w:val="0563C1"/>
       <w:u w:val="single"/>
+    </w:rPr>
+  </w:style>
+  <w:style w:type="character" w:customStyle="1" w:styleId="Heading2Char">
+    <w:name w:val="Heading 2 Char"/>
+    <w:basedOn w:val="DefaultParagraphFont"/>
+    <w:link w:val="Heading2"/>
+    <w:uiPriority w:val="9"/>
+    <w:semiHidden/>
+    <w:rsid w:val="004A47B7"/>
+    <w:rPr>
+      <w:rFonts w:asciiTheme="majorHAnsi" w:eastAsiaTheme="majorEastAsia" w:hAnsiTheme="majorHAnsi" w:cstheme="majorBidi"/>
+      <w:color w:val="2E74B5" w:themeColor="accent1" w:themeShade="BF"/>
+      <w:sz w:val="26"/>
+      <w:szCs w:val="26"/>
     </w:rPr>
   </w:style>
 </w:styles>

</xml_diff>